<commit_message>
Código revisado (outras classes). Falta arrumar classe Checker.
</commit_message>
<xml_diff>
--- a/ projeto-compiladores-blr/ProjetoCompiladores/Documentação/RestriçõesContextuais e Observacoes.docx
+++ b/ projeto-compiladores-blr/ProjetoCompiladores/Documentação/RestriçõesContextuais e Observacoes.docx
@@ -106,11 +106,9 @@
             <w:r>
               <w:t xml:space="preserve">Todos os identificadores precisam ter sido “declarados” (algum valor/definição) antes de serem utilizados. Como Lua não possui declaração de variáveis, </w:t>
             </w:r>
-            <w:proofErr w:type="gramStart"/>
-            <w:r>
-              <w:t>o primeiro uso</w:t>
-            </w:r>
-            <w:proofErr w:type="gramEnd"/>
+            <w:r>
+              <w:t>a primeira atribuição</w:t>
+            </w:r>
             <w:r>
               <w:t xml:space="preserve"> de um identificador </w:t>
             </w:r>
@@ -409,6 +407,12 @@
               </w:rPr>
               <w:t xml:space="preserve"> vale colocar isso?</w:t>
             </w:r>
+            <w:r>
+              <w:rPr>
+                <w:color w:val="76923C" w:themeColor="accent3" w:themeShade="BF"/>
+              </w:rPr>
+              <w:t xml:space="preserve"> Sim!</w:t>
+            </w:r>
           </w:p>
           <w:p/>
         </w:tc>
@@ -635,11 +639,6 @@
             <w:tcW w:w="8204" w:type="dxa"/>
           </w:tcPr>
           <w:p>
-            <w:pPr>
-              <w:rPr>
-                <w:i/>
-              </w:rPr>
-            </w:pPr>
             <w:proofErr w:type="spellStart"/>
             <w:r>
               <w:rPr>
@@ -671,6 +670,19 @@
               <w:t>.</w:t>
             </w:r>
           </w:p>
+          <w:p>
+            <w:pPr>
+              <w:rPr>
+                <w:color w:val="76923C" w:themeColor="accent3" w:themeShade="BF"/>
+              </w:rPr>
+            </w:pPr>
+            <w:r>
+              <w:rPr>
+                <w:color w:val="76923C" w:themeColor="accent3" w:themeShade="BF"/>
+              </w:rPr>
+              <w:t>Essa restrição entra mesmo? Acho que pela gramática isso seria mais uma restrição sintática que semântica.</w:t>
+            </w:r>
+          </w:p>
           <w:p/>
         </w:tc>
       </w:tr>
@@ -776,7 +788,13 @@
               <w:t>O número de argumentos passados na</w:t>
             </w:r>
             <w:r>
-              <w:t xml:space="preserve"> chamada de uma função </w:t>
+              <w:t xml:space="preserve"> chamada de uma função</w:t>
+            </w:r>
+            <w:r>
+              <w:t xml:space="preserve"> ou procedimento</w:t>
+            </w:r>
+            <w:r>
+              <w:t xml:space="preserve"> </w:t>
             </w:r>
             <w:r>
               <w:t>deve ser igual ao número de parâmetros d</w:t>
@@ -811,6 +829,9 @@
           <w:p>
             <w:pPr>
               <w:jc w:val="center"/>
+              <w:rPr>
+                <w:highlight w:val="green"/>
+              </w:rPr>
             </w:pPr>
             <w:r>
               <w:rPr>
@@ -826,22 +847,26 @@
           </w:tcPr>
           <w:p>
             <w:r>
-              <w:t>O número de argumentos passados na</w:t>
-            </w:r>
-            <w:r>
-              <w:t xml:space="preserve"> chamada de um procedimento </w:t>
-            </w:r>
-            <w:r>
-              <w:t>deve ser igual ao número de parâmetros d</w:t>
-            </w:r>
-            <w:r>
-              <w:t>a</w:t>
-            </w:r>
-            <w:r>
-              <w:t xml:space="preserve"> função</w:t>
-            </w:r>
-            <w:r>
-              <w:t xml:space="preserve"> associada</w:t>
+              <w:t>A expressão condicional</w:t>
+            </w:r>
+            <w:r>
+              <w:t xml:space="preserve"> de um </w:t>
+            </w:r>
+            <w:proofErr w:type="spellStart"/>
+            <w:proofErr w:type="gramStart"/>
+            <w:r>
+              <w:rPr>
+                <w:i/>
+              </w:rPr>
+              <w:t>if</w:t>
+            </w:r>
+            <w:proofErr w:type="spellEnd"/>
+            <w:proofErr w:type="gramEnd"/>
+            <w:r>
+              <w:t xml:space="preserve">  precisa ser do tipo int</w:t>
+            </w:r>
+            <w:r>
+              <w:t>eiro</w:t>
             </w:r>
             <w:r>
               <w:t>.</w:t>
@@ -850,10 +875,17 @@
           <w:p>
             <w:pPr>
               <w:rPr>
-                <w:b/>
-              </w:rPr>
-            </w:pPr>
-          </w:p>
+                <w:color w:val="76923C" w:themeColor="accent3" w:themeShade="BF"/>
+              </w:rPr>
+            </w:pPr>
+            <w:r>
+              <w:rPr>
+                <w:color w:val="76923C" w:themeColor="accent3" w:themeShade="BF"/>
+              </w:rPr>
+              <w:t>A restrição 17 e 18 podem ser mais abrangentes. Do tipo, “expressões condicionais são do tipo inteiro”.</w:t>
+            </w:r>
+          </w:p>
+          <w:p/>
         </w:tc>
       </w:tr>
       <w:tr>
@@ -864,6 +896,9 @@
           <w:p>
             <w:pPr>
               <w:jc w:val="center"/>
+              <w:rPr>
+                <w:highlight w:val="green"/>
+              </w:rPr>
             </w:pPr>
             <w:r>
               <w:rPr>
@@ -885,17 +920,15 @@
               <w:t xml:space="preserve"> de um </w:t>
             </w:r>
             <w:proofErr w:type="spellStart"/>
-            <w:proofErr w:type="gramStart"/>
             <w:r>
               <w:rPr>
                 <w:i/>
               </w:rPr>
-              <w:t>if</w:t>
+              <w:t>while</w:t>
             </w:r>
             <w:proofErr w:type="spellEnd"/>
-            <w:proofErr w:type="gramEnd"/>
-            <w:r>
-              <w:t xml:space="preserve">  precisa ser do tipo int</w:t>
+            <w:r>
+              <w:t xml:space="preserve"> precisa ser do tipo int</w:t>
             </w:r>
             <w:r>
               <w:t>eiro</w:t>
@@ -915,61 +948,15 @@
           <w:p>
             <w:pPr>
               <w:jc w:val="center"/>
+              <w:rPr>
+                <w:highlight w:val="green"/>
+              </w:rPr>
             </w:pPr>
             <w:r>
               <w:rPr>
                 <w:highlight w:val="green"/>
               </w:rPr>
               <w:t>19</w:t>
-            </w:r>
-          </w:p>
-        </w:tc>
-        <w:tc>
-          <w:tcPr>
-            <w:tcW w:w="8204" w:type="dxa"/>
-          </w:tcPr>
-          <w:p>
-            <w:r>
-              <w:t>A expressão condicional</w:t>
-            </w:r>
-            <w:r>
-              <w:t xml:space="preserve"> de um </w:t>
-            </w:r>
-            <w:proofErr w:type="spellStart"/>
-            <w:r>
-              <w:rPr>
-                <w:i/>
-              </w:rPr>
-              <w:t>while</w:t>
-            </w:r>
-            <w:proofErr w:type="spellEnd"/>
-            <w:r>
-              <w:t xml:space="preserve"> precisa ser do tipo int</w:t>
-            </w:r>
-            <w:r>
-              <w:t>eiro</w:t>
-            </w:r>
-            <w:r>
-              <w:t>.</w:t>
-            </w:r>
-          </w:p>
-          <w:p/>
-        </w:tc>
-      </w:tr>
-      <w:tr>
-        <w:tc>
-          <w:tcPr>
-            <w:tcW w:w="549" w:type="dxa"/>
-          </w:tcPr>
-          <w:p>
-            <w:pPr>
-              <w:jc w:val="center"/>
-            </w:pPr>
-            <w:r>
-              <w:rPr>
-                <w:highlight w:val="green"/>
-              </w:rPr>
-              <w:t>20</w:t>
             </w:r>
           </w:p>
         </w:tc>
@@ -1156,42 +1143,68 @@
       <w:pPr>
         <w:pStyle w:val="PargrafodaLista"/>
         <w:spacing w:after="120" w:line="240" w:lineRule="auto"/>
+      </w:pPr>
+      <w:r>
+        <w:t xml:space="preserve">Posição </w:t>
+      </w:r>
+      <w:proofErr w:type="gramStart"/>
+      <w:r>
+        <w:t>1</w:t>
+      </w:r>
+      <w:proofErr w:type="gramEnd"/>
+      <w:r>
+        <w:t xml:space="preserve"> do </w:t>
+      </w:r>
+      <w:proofErr w:type="spellStart"/>
+      <w:r>
+        <w:t>array</w:t>
+      </w:r>
+      <w:proofErr w:type="spellEnd"/>
+      <w:r>
+        <w:t xml:space="preserve"> ~ Passar por um </w:t>
+      </w:r>
+      <w:proofErr w:type="spellStart"/>
+      <w:r>
         <w:rPr>
           <w:i/>
         </w:rPr>
-      </w:pPr>
-      <w:r>
-        <w:t xml:space="preserve">Posição </w:t>
-      </w:r>
+        <w:t>while</w:t>
+      </w:r>
+      <w:proofErr w:type="spellEnd"/>
+      <w:r>
+        <w:rPr>
+          <w:i/>
+        </w:rPr>
+        <w:t>.</w:t>
+      </w:r>
+    </w:p>
+    <w:p>
+      <w:pPr>
+        <w:pStyle w:val="PargrafodaLista"/>
+        <w:spacing w:after="120" w:line="240" w:lineRule="auto"/>
+      </w:pPr>
+      <w:r>
+        <w:rPr>
+          <w:highlight w:val="green"/>
+        </w:rPr>
+        <w:t xml:space="preserve">E o </w:t>
+      </w:r>
+      <w:proofErr w:type="spellStart"/>
       <w:proofErr w:type="gramStart"/>
       <w:r>
-        <w:t>1</w:t>
-      </w:r>
+        <w:rPr>
+          <w:i/>
+          <w:highlight w:val="green"/>
+        </w:rPr>
+        <w:t>if</w:t>
+      </w:r>
+      <w:proofErr w:type="spellEnd"/>
       <w:proofErr w:type="gramEnd"/>
       <w:r>
-        <w:t xml:space="preserve"> do </w:t>
-      </w:r>
-      <w:proofErr w:type="spellStart"/>
-      <w:r>
-        <w:t>array</w:t>
-      </w:r>
-      <w:proofErr w:type="spellEnd"/>
-      <w:r>
-        <w:t xml:space="preserve"> ~ Passar por um </w:t>
-      </w:r>
-      <w:proofErr w:type="spellStart"/>
-      <w:r>
-        <w:rPr>
-          <w:i/>
-        </w:rPr>
-        <w:t>while</w:t>
-      </w:r>
-      <w:proofErr w:type="spellEnd"/>
-      <w:r>
-        <w:rPr>
-          <w:i/>
-        </w:rPr>
-        <w:t>.</w:t>
+        <w:rPr>
+          <w:highlight w:val="green"/>
+        </w:rPr>
+        <w:t>?</w:t>
       </w:r>
     </w:p>
     <w:p>
@@ -1505,6 +1518,22 @@
           <w:b/>
         </w:rPr>
         <w:t xml:space="preserve"> Se for vazia ela entra no for sem problema, né?</w:t>
+      </w:r>
+    </w:p>
+    <w:p>
+      <w:pPr>
+        <w:pStyle w:val="PargrafodaLista"/>
+        <w:spacing w:after="120" w:line="240" w:lineRule="auto"/>
+        <w:rPr>
+          <w:b/>
+        </w:rPr>
+      </w:pPr>
+      <w:r>
+        <w:rPr>
+          <w:b/>
+          <w:highlight w:val="green"/>
+        </w:rPr>
+        <w:t>Não entendi</w:t>
       </w:r>
     </w:p>
     <w:sectPr>

</xml_diff>